<commit_message>
more analysis and figures
</commit_message>
<xml_diff>
--- a/figure2/Figure 2.docx
+++ b/figure2/Figure 2.docx
@@ -9,8 +9,6 @@
       <w:r>
         <w:t>Running has variable effects on neural activity, overall increasing spontaneous firing rate and reducing signal to noise ratio</w:t>
       </w:r>
-      <w:bookmarkStart w:id="0" w:name="_GoBack"/>
-      <w:bookmarkEnd w:id="0"/>
       <w:r>
         <w:t xml:space="preserve">. </w:t>
       </w:r>
@@ -30,10 +28,37 @@
         <w:t xml:space="preserve">to white </w:t>
       </w:r>
       <w:r>
-        <w:t xml:space="preserve">noise stimulus (0-100 ms) during sitting and running trials. Narrow spiking cells are plotted in blue, regular spiking cells are plotted in grey. </w:t>
-      </w:r>
-      <w:r>
-        <w:t xml:space="preserve">Population mean plotted in red. </w:t>
+        <w:t>noise stimulus (0-100 ms) during sitting and running trials. Narrow s</w:t>
+      </w:r>
+      <w:r>
+        <w:t>piking cells are plotted in green</w:t>
+      </w:r>
+      <w:r>
+        <w:t>, regular spiking cells are plotted in grey</w:t>
+      </w:r>
+      <w:r>
+        <w:t xml:space="preserve"> (N = 177</w:t>
+      </w:r>
+      <w:r>
+        <w:t>).</w:t>
+      </w:r>
+      <w:r>
+        <w:t xml:space="preserve"> </w:t>
+      </w:r>
+      <w:r>
+        <w:t>Population mean plotted in red</w:t>
+      </w:r>
+      <w:r>
+        <w:t xml:space="preserve"> filled circle, population median is plotted in red unfilled circle</w:t>
+      </w:r>
+      <w:r>
+        <w:t xml:space="preserve"> </w:t>
+      </w:r>
+      <w:r>
+        <w:t xml:space="preserve">(Running FR (Mean/SEM) = 13.97/1.09, sitting FR (Mean/SEM) = 15.81/1.18, signrank p = 4.66e-5). </w:t>
+      </w:r>
+      <w:r>
+        <w:t xml:space="preserve"> </w:t>
       </w:r>
       <w:r>
         <w:rPr>
@@ -51,7 +76,55 @@
         <w:t xml:space="preserve"> </w:t>
       </w:r>
       <w:r>
-        <w:t xml:space="preserve">Narrow spiking cells are plotted in blue, regular spiking cells are plotted in grey. Population mean plotted in red. </w:t>
+        <w:t xml:space="preserve">Narrow spiking </w:t>
+      </w:r>
+      <w:r>
+        <w:t>cells are plotted in green</w:t>
+      </w:r>
+      <w:r>
+        <w:t>, regular spi</w:t>
+      </w:r>
+      <w:r>
+        <w:t xml:space="preserve">king cells are plotted in grey </w:t>
+      </w:r>
+      <w:r>
+        <w:t>(N = 235</w:t>
+      </w:r>
+      <w:r>
+        <w:t>)</w:t>
+      </w:r>
+      <w:r>
+        <w:t>.</w:t>
+      </w:r>
+      <w:r>
+        <w:t xml:space="preserve"> </w:t>
+      </w:r>
+      <w:r>
+        <w:t>Population mean plotted in red filled circle, population median is plotted in red unfilled circle</w:t>
+      </w:r>
+      <w:r>
+        <w:t xml:space="preserve"> </w:t>
+      </w:r>
+      <w:r>
+        <w:t>(Running FR (Mean/SEM) =</w:t>
+      </w:r>
+      <w:r>
+        <w:t xml:space="preserve"> 6.50/0.38, sitting FR (Mean/SEM) = 4.87/0.32</w:t>
+      </w:r>
+      <w:r>
+        <w:t>, signrank p</w:t>
+      </w:r>
+      <w:r>
+        <w:t xml:space="preserve"> = 7.38e-14</w:t>
+      </w:r>
+      <w:r>
+        <w:t>)</w:t>
+      </w:r>
+      <w:r>
+        <w:t>.</w:t>
+      </w:r>
+      <w:r>
+        <w:t xml:space="preserve"> </w:t>
       </w:r>
       <w:r>
         <w:rPr>
@@ -63,25 +136,13 @@
         <w:t xml:space="preserve"> </w:t>
       </w:r>
       <w:r>
-        <w:t>Two d</w:t>
-      </w:r>
-      <w:r>
-        <w:t>is</w:t>
-      </w:r>
-      <w:r>
-        <w:t>tribution</w:t>
-      </w:r>
-      <w:r>
-        <w:t>s</w:t>
-      </w:r>
-      <w:r>
-        <w:t xml:space="preserve"> of sound modulation indices during sitting (solid line) and running (dashed line)</w:t>
-      </w:r>
-      <w:r>
-        <w:t>, sitting = M/SEM, running = M/SEM, p = ###</w:t>
-      </w:r>
-      <w:r>
-        <w:t xml:space="preserve">. </w:t>
+        <w:t>Example response to a white noise stimulus in two behavioral conditions. Mean response during sitting trials plotted with solid grey line, mean response during running trials plotted with dashed grey line.</w:t>
+      </w:r>
+      <w:r>
+        <w:t xml:space="preserve"> White noise stimulus is shown in purple with a dashed line indicating the onset of the stimulus.</w:t>
+      </w:r>
+      <w:r>
+        <w:t xml:space="preserve"> </w:t>
       </w:r>
       <w:r>
         <w:rPr>
@@ -90,13 +151,111 @@
         <w:t>D.</w:t>
       </w:r>
       <w:r>
+        <w:rPr>
+          <w:b/>
+        </w:rPr>
+        <w:t xml:space="preserve"> </w:t>
+      </w:r>
+      <w:r>
+        <w:t>Two d</w:t>
+      </w:r>
+      <w:r>
+        <w:t>is</w:t>
+      </w:r>
+      <w:r>
+        <w:t>tribution</w:t>
+      </w:r>
+      <w:r>
+        <w:t>s</w:t>
+      </w:r>
+      <w:r>
+        <w:t xml:space="preserve"> of sound modulation indices during sitting (solid line) and running (dashed line)</w:t>
+      </w:r>
+      <w:r>
+        <w:t>, sitting</w:t>
+      </w:r>
+      <w:r>
+        <w:t xml:space="preserve"> </w:t>
+      </w:r>
+      <w:r>
+        <w:t>(</w:t>
+      </w:r>
+      <w:r>
+        <w:t>M</w:t>
+      </w:r>
+      <w:r>
+        <w:t>ean</w:t>
+      </w:r>
+      <w:r>
+        <w:t>/SEM</w:t>
+      </w:r>
+      <w:r>
+        <w:t>) = 0.54/0.02, running (</w:t>
+      </w:r>
+      <w:r>
+        <w:t>M</w:t>
+      </w:r>
+      <w:r>
+        <w:t>ean</w:t>
+      </w:r>
+      <w:r>
+        <w:t>/SEM</w:t>
+      </w:r>
+      <w:r>
+        <w:t>) = 0.23/0.04</w:t>
+      </w:r>
+      <w:r>
+        <w:t xml:space="preserve">, </w:t>
+      </w:r>
+      <w:r>
+        <w:t xml:space="preserve">N = 154, </w:t>
+      </w:r>
+      <w:r>
+        <w:t xml:space="preserve">signrank </w:t>
+      </w:r>
+      <w:r>
+        <w:t>p = 1.29e-19</w:t>
+      </w:r>
+      <w:r>
+        <w:t xml:space="preserve">. </w:t>
+      </w:r>
+      <w:r>
+        <w:rPr>
+          <w:b/>
+        </w:rPr>
+        <w:t>E</w:t>
+      </w:r>
+      <w:r>
+        <w:rPr>
+          <w:b/>
+        </w:rPr>
+        <w:t>.</w:t>
+      </w:r>
+      <w:r>
         <w:t xml:space="preserve"> Mean and SEM of sound modulation indices across cortical layers in sitting and running conditions</w:t>
       </w:r>
       <w:r>
-        <w:t xml:space="preserve"> (means/SEM by layer = #, #, #, #)</w:t>
+        <w:t xml:space="preserve"> (means/SEM by layer = 12, 17, 43, 29</w:t>
+      </w:r>
+      <w:bookmarkStart w:id="0" w:name="_GoBack"/>
+      <w:bookmarkEnd w:id="0"/>
+      <w:r>
+        <w:t>)</w:t>
       </w:r>
       <w:r>
         <w:t xml:space="preserve">. </w:t>
+      </w:r>
+      <w:r>
+        <w:rPr>
+          <w:b/>
+        </w:rPr>
+        <w:t xml:space="preserve">F. </w:t>
+      </w:r>
+      <w:r>
+        <w:t xml:space="preserve">Sound modulation index during sitting trials plotted against sound modulation index during running </w:t>
+      </w:r>
+      <w:r>
+        <w:t xml:space="preserve">trials. Narrow spiking cells plotted in green while regular spiking cells plotted in grey. Mean and median are plotted with red filled and unfilled circles respectively. </w:t>
       </w:r>
     </w:p>
     <w:sectPr>

</xml_diff>